<commit_message>
understanding SOAP and its working
</commit_message>
<xml_diff>
--- a/Day1/API_REST_.docx
+++ b/Day1/API_REST_.docx
@@ -25,6 +25,12 @@
       </w:r>
     </w:p>
     <w:p>
+      <w:pPr>
+        <w:rPr>
+          <w:sz w:val="24"/>
+          <w:szCs w:val="24"/>
+        </w:rPr>
+      </w:pPr>
       <w:r>
         <w:rPr>
           <w:b/>
@@ -33,11 +39,25 @@
         <w:tab/>
       </w:r>
       <w:r>
+        <w:rPr>
+          <w:sz w:val="24"/>
+          <w:szCs w:val="24"/>
+        </w:rPr>
         <w:t>It is an interface that define interactions between multiple applications.</w:t>
       </w:r>
     </w:p>
     <w:p>
-      <w:r>
+      <w:pPr>
+        <w:rPr>
+          <w:sz w:val="24"/>
+          <w:szCs w:val="24"/>
+        </w:rPr>
+      </w:pPr>
+      <w:r>
+        <w:rPr>
+          <w:sz w:val="24"/>
+          <w:szCs w:val="24"/>
+        </w:rPr>
         <w:tab/>
         <w:t>APIs are customizable according to need make it efficient to use.</w:t>
       </w:r>
@@ -45,8 +65,16 @@
     <w:p>
       <w:pPr>
         <w:ind w:left="720"/>
-      </w:pPr>
-      <w:r>
+        <w:rPr>
+          <w:sz w:val="24"/>
+          <w:szCs w:val="24"/>
+        </w:rPr>
+      </w:pPr>
+      <w:r>
+        <w:rPr>
+          <w:sz w:val="24"/>
+          <w:szCs w:val="24"/>
+        </w:rPr>
         <w:t>APIs enable modular programming, allowing users to use the interface independently of the implementation.</w:t>
       </w:r>
     </w:p>
@@ -71,8 +99,16 @@
     <w:p>
       <w:pPr>
         <w:ind w:left="720"/>
-      </w:pPr>
-      <w:r>
+        <w:rPr>
+          <w:sz w:val="24"/>
+          <w:szCs w:val="24"/>
+        </w:rPr>
+      </w:pPr>
+      <w:r>
+        <w:rPr>
+          <w:sz w:val="24"/>
+          <w:szCs w:val="24"/>
+        </w:rPr>
         <w:tab/>
         <w:t>Web Application</w:t>
       </w:r>
@@ -80,13 +116,19 @@
     <w:p>
       <w:pPr>
         <w:ind w:left="720"/>
-      </w:pPr>
-      <w:r>
+        <w:rPr>
+          <w:sz w:val="24"/>
+          <w:szCs w:val="24"/>
+        </w:rPr>
+      </w:pPr>
+      <w:r>
+        <w:rPr>
+          <w:sz w:val="24"/>
+          <w:szCs w:val="24"/>
+        </w:rPr>
         <w:tab/>
         <w:t>Operating System</w:t>
       </w:r>
-      <w:bookmarkStart w:id="0" w:name="_GoBack"/>
-      <w:bookmarkEnd w:id="0"/>
     </w:p>
     <w:p>
       <w:pPr>
@@ -113,8 +155,16 @@
           <w:ilvl w:val="0"/>
           <w:numId w:val="1"/>
         </w:numPr>
-      </w:pPr>
-      <w:r>
+        <w:rPr>
+          <w:sz w:val="24"/>
+          <w:szCs w:val="24"/>
+        </w:rPr>
+      </w:pPr>
+      <w:r>
+        <w:rPr>
+          <w:sz w:val="24"/>
+          <w:szCs w:val="24"/>
+        </w:rPr>
         <w:t>Identify the participants, or actors, that will interact</w:t>
       </w:r>
     </w:p>
@@ -125,8 +175,16 @@
           <w:ilvl w:val="0"/>
           <w:numId w:val="1"/>
         </w:numPr>
-      </w:pPr>
-      <w:r>
+        <w:rPr>
+          <w:sz w:val="24"/>
+          <w:szCs w:val="24"/>
+        </w:rPr>
+      </w:pPr>
+      <w:r>
+        <w:rPr>
+          <w:sz w:val="24"/>
+          <w:szCs w:val="24"/>
+        </w:rPr>
         <w:t>Identify Activities which need to be achieve</w:t>
       </w:r>
     </w:p>
@@ -137,8 +195,16 @@
           <w:ilvl w:val="0"/>
           <w:numId w:val="1"/>
         </w:numPr>
-      </w:pPr>
-      <w:r>
+        <w:rPr>
+          <w:sz w:val="24"/>
+          <w:szCs w:val="24"/>
+        </w:rPr>
+      </w:pPr>
+      <w:r>
+        <w:rPr>
+          <w:sz w:val="24"/>
+          <w:szCs w:val="24"/>
+        </w:rPr>
         <w:t>Create small step from activity</w:t>
       </w:r>
     </w:p>
@@ -149,8 +215,16 @@
           <w:ilvl w:val="0"/>
           <w:numId w:val="1"/>
         </w:numPr>
-      </w:pPr>
-      <w:r>
+        <w:rPr>
+          <w:sz w:val="24"/>
+          <w:szCs w:val="24"/>
+        </w:rPr>
+      </w:pPr>
+      <w:r>
+        <w:rPr>
+          <w:sz w:val="24"/>
+          <w:szCs w:val="24"/>
+        </w:rPr>
         <w:t>Create list of API method from the step</w:t>
       </w:r>
     </w:p>
@@ -161,8 +235,16 @@
           <w:ilvl w:val="0"/>
           <w:numId w:val="1"/>
         </w:numPr>
-      </w:pPr>
-      <w:r>
+        <w:rPr>
+          <w:sz w:val="24"/>
+          <w:szCs w:val="24"/>
+        </w:rPr>
+      </w:pPr>
+      <w:r>
+        <w:rPr>
+          <w:sz w:val="24"/>
+          <w:szCs w:val="24"/>
+        </w:rPr>
         <w:t>Validate API by using scenarios to test</w:t>
       </w:r>
     </w:p>
@@ -188,8 +270,16 @@
       <w:pPr>
         <w:pStyle w:val="ListParagraph"/>
         <w:ind w:left="1080"/>
-      </w:pPr>
-      <w:r>
+        <w:rPr>
+          <w:sz w:val="24"/>
+          <w:szCs w:val="24"/>
+        </w:rPr>
+      </w:pPr>
+      <w:r>
+        <w:rPr>
+          <w:sz w:val="24"/>
+          <w:szCs w:val="24"/>
+        </w:rPr>
         <w:t>GET</w:t>
       </w:r>
     </w:p>
@@ -197,15 +287,31 @@
       <w:pPr>
         <w:pStyle w:val="ListParagraph"/>
         <w:ind w:left="1080"/>
-      </w:pPr>
-      <w:r>
+        <w:rPr>
+          <w:sz w:val="24"/>
+          <w:szCs w:val="24"/>
+        </w:rPr>
+      </w:pPr>
+      <w:r>
+        <w:rPr>
+          <w:sz w:val="24"/>
+          <w:szCs w:val="24"/>
+        </w:rPr>
         <w:t>POST</w:t>
       </w:r>
       <w:r>
+        <w:rPr>
+          <w:sz w:val="24"/>
+          <w:szCs w:val="24"/>
+        </w:rPr>
         <w:br/>
         <w:t>PUT</w:t>
       </w:r>
       <w:r>
+        <w:rPr>
+          <w:sz w:val="24"/>
+          <w:szCs w:val="24"/>
+        </w:rPr>
         <w:t xml:space="preserve"> </w:t>
       </w:r>
     </w:p>
@@ -229,8 +335,8 @@
     <w:p>
       <w:pPr>
         <w:rPr>
-          <w:sz w:val="28"/>
-          <w:szCs w:val="28"/>
+          <w:sz w:val="24"/>
+          <w:szCs w:val="24"/>
         </w:rPr>
       </w:pPr>
       <w:r>
@@ -240,12 +346,19 @@
           <w:szCs w:val="28"/>
         </w:rPr>
         <w:tab/>
+      </w:r>
+      <w:r>
+        <w:rPr>
+          <w:b/>
+          <w:sz w:val="24"/>
+          <w:szCs w:val="24"/>
+        </w:rPr>
         <w:t xml:space="preserve">REST </w:t>
       </w:r>
       <w:r>
         <w:rPr>
-          <w:sz w:val="28"/>
-          <w:szCs w:val="28"/>
+          <w:sz w:val="24"/>
+          <w:szCs w:val="24"/>
         </w:rPr>
         <w:t>stands for Representational State Transfer.</w:t>
       </w:r>
@@ -253,22 +366,22 @@
     <w:p>
       <w:pPr>
         <w:rPr>
-          <w:sz w:val="28"/>
-          <w:szCs w:val="28"/>
+          <w:sz w:val="24"/>
+          <w:szCs w:val="24"/>
         </w:rPr>
       </w:pPr>
       <w:r>
         <w:rPr>
           <w:b/>
-          <w:sz w:val="28"/>
-          <w:szCs w:val="28"/>
-        </w:rPr>
-        <w:tab/>
-      </w:r>
-      <w:r>
-        <w:rPr>
-          <w:sz w:val="28"/>
-          <w:szCs w:val="28"/>
+          <w:sz w:val="24"/>
+          <w:szCs w:val="24"/>
+        </w:rPr>
+        <w:tab/>
+      </w:r>
+      <w:r>
+        <w:rPr>
+          <w:sz w:val="24"/>
+          <w:szCs w:val="24"/>
         </w:rPr>
         <w:t>REST is an architectural style, or design pattern for APIs.</w:t>
       </w:r>
@@ -276,14 +389,14 @@
     <w:p>
       <w:pPr>
         <w:rPr>
-          <w:sz w:val="28"/>
-          <w:szCs w:val="28"/>
-        </w:rPr>
-      </w:pPr>
-      <w:r>
-        <w:rPr>
-          <w:sz w:val="28"/>
-          <w:szCs w:val="28"/>
+          <w:sz w:val="24"/>
+          <w:szCs w:val="24"/>
+        </w:rPr>
+      </w:pPr>
+      <w:r>
+        <w:rPr>
+          <w:sz w:val="24"/>
+          <w:szCs w:val="24"/>
         </w:rPr>
         <w:tab/>
         <w:t>Constraints for REST:-</w:t>
@@ -297,14 +410,14 @@
           <w:numId w:val="3"/>
         </w:numPr>
         <w:rPr>
-          <w:sz w:val="28"/>
-          <w:szCs w:val="28"/>
-        </w:rPr>
-      </w:pPr>
-      <w:r>
-        <w:rPr>
-          <w:sz w:val="28"/>
-          <w:szCs w:val="28"/>
+          <w:sz w:val="24"/>
+          <w:szCs w:val="24"/>
+        </w:rPr>
+      </w:pPr>
+      <w:r>
+        <w:rPr>
+          <w:sz w:val="24"/>
+          <w:szCs w:val="24"/>
         </w:rPr>
         <w:t>Uniform interface</w:t>
       </w:r>
@@ -317,14 +430,14 @@
           <w:numId w:val="3"/>
         </w:numPr>
         <w:rPr>
-          <w:sz w:val="28"/>
-          <w:szCs w:val="28"/>
-        </w:rPr>
-      </w:pPr>
-      <w:r>
-        <w:rPr>
-          <w:sz w:val="28"/>
-          <w:szCs w:val="28"/>
+          <w:sz w:val="24"/>
+          <w:szCs w:val="24"/>
+        </w:rPr>
+      </w:pPr>
+      <w:r>
+        <w:rPr>
+          <w:sz w:val="24"/>
+          <w:szCs w:val="24"/>
         </w:rPr>
         <w:t>Client-server separation</w:t>
       </w:r>
@@ -337,14 +450,14 @@
           <w:numId w:val="3"/>
         </w:numPr>
         <w:rPr>
-          <w:sz w:val="28"/>
-          <w:szCs w:val="28"/>
-        </w:rPr>
-      </w:pPr>
-      <w:r>
-        <w:rPr>
-          <w:sz w:val="28"/>
-          <w:szCs w:val="28"/>
+          <w:sz w:val="24"/>
+          <w:szCs w:val="24"/>
+        </w:rPr>
+      </w:pPr>
+      <w:r>
+        <w:rPr>
+          <w:sz w:val="24"/>
+          <w:szCs w:val="24"/>
         </w:rPr>
         <w:t>Stateless</w:t>
       </w:r>
@@ -357,14 +470,14 @@
           <w:numId w:val="3"/>
         </w:numPr>
         <w:rPr>
-          <w:sz w:val="28"/>
-          <w:szCs w:val="28"/>
-        </w:rPr>
-      </w:pPr>
-      <w:r>
-        <w:rPr>
-          <w:sz w:val="28"/>
-          <w:szCs w:val="28"/>
+          <w:sz w:val="24"/>
+          <w:szCs w:val="24"/>
+        </w:rPr>
+      </w:pPr>
+      <w:r>
+        <w:rPr>
+          <w:sz w:val="24"/>
+          <w:szCs w:val="24"/>
         </w:rPr>
         <w:t>Layered system</w:t>
       </w:r>
@@ -377,14 +490,14 @@
           <w:numId w:val="3"/>
         </w:numPr>
         <w:rPr>
-          <w:sz w:val="28"/>
-          <w:szCs w:val="28"/>
-        </w:rPr>
-      </w:pPr>
-      <w:r>
-        <w:rPr>
-          <w:sz w:val="28"/>
-          <w:szCs w:val="28"/>
+          <w:sz w:val="24"/>
+          <w:szCs w:val="24"/>
+        </w:rPr>
+      </w:pPr>
+      <w:r>
+        <w:rPr>
+          <w:sz w:val="24"/>
+          <w:szCs w:val="24"/>
         </w:rPr>
         <w:t>Cacheable</w:t>
       </w:r>
@@ -397,17 +510,322 @@
           <w:numId w:val="3"/>
         </w:numPr>
         <w:rPr>
-          <w:sz w:val="28"/>
-          <w:szCs w:val="28"/>
-        </w:rPr>
-      </w:pPr>
-      <w:r>
-        <w:rPr>
-          <w:sz w:val="28"/>
-          <w:szCs w:val="28"/>
+          <w:sz w:val="24"/>
+          <w:szCs w:val="24"/>
+        </w:rPr>
+      </w:pPr>
+      <w:r>
+        <w:rPr>
+          <w:sz w:val="24"/>
+          <w:szCs w:val="24"/>
         </w:rPr>
         <w:t>Code on demand</w:t>
       </w:r>
+    </w:p>
+    <w:p>
+      <w:pPr>
+        <w:rPr>
+          <w:sz w:val="24"/>
+          <w:szCs w:val="24"/>
+        </w:rPr>
+      </w:pPr>
+      <w:r>
+        <w:rPr>
+          <w:sz w:val="24"/>
+          <w:szCs w:val="24"/>
+        </w:rPr>
+        <w:t>SOAP</w:t>
+      </w:r>
+    </w:p>
+    <w:p>
+      <w:pPr>
+        <w:rPr>
+          <w:sz w:val="24"/>
+          <w:szCs w:val="24"/>
+        </w:rPr>
+      </w:pPr>
+      <w:r>
+        <w:rPr>
+          <w:sz w:val="24"/>
+          <w:szCs w:val="24"/>
+        </w:rPr>
+        <w:tab/>
+        <w:t>It is stand for Simple Objects Access Protocol</w:t>
+      </w:r>
+    </w:p>
+    <w:p>
+      <w:pPr>
+        <w:rPr>
+          <w:sz w:val="24"/>
+          <w:szCs w:val="24"/>
+        </w:rPr>
+      </w:pPr>
+      <w:r>
+        <w:rPr>
+          <w:sz w:val="24"/>
+          <w:szCs w:val="24"/>
+        </w:rPr>
+        <w:tab/>
+        <w:t>It is mainly used to expose web services and transmit data over HTTP/HTTPS.</w:t>
+      </w:r>
+    </w:p>
+    <w:p>
+      <w:pPr>
+        <w:rPr>
+          <w:sz w:val="24"/>
+          <w:szCs w:val="24"/>
+        </w:rPr>
+      </w:pPr>
+      <w:r>
+        <w:rPr>
+          <w:sz w:val="24"/>
+          <w:szCs w:val="24"/>
+        </w:rPr>
+        <w:tab/>
+        <w:t>It is a language as well as platform independent.</w:t>
+      </w:r>
+    </w:p>
+    <w:p>
+      <w:pPr>
+        <w:rPr>
+          <w:sz w:val="24"/>
+          <w:szCs w:val="24"/>
+        </w:rPr>
+      </w:pPr>
+      <w:r>
+        <w:rPr>
+          <w:sz w:val="24"/>
+          <w:szCs w:val="24"/>
+        </w:rPr>
+        <w:tab/>
+        <w:t>SOAP only works with xml data format.</w:t>
+      </w:r>
+    </w:p>
+    <w:p>
+      <w:pPr>
+        <w:rPr>
+          <w:sz w:val="24"/>
+          <w:szCs w:val="24"/>
+        </w:rPr>
+      </w:pPr>
+      <w:r>
+        <w:rPr>
+          <w:sz w:val="24"/>
+          <w:szCs w:val="24"/>
+        </w:rPr>
+        <w:lastRenderedPageBreak/>
+        <w:tab/>
+        <w:t>SOAP message structure consist of</w:t>
+      </w:r>
+    </w:p>
+    <w:p>
+      <w:pPr>
+        <w:rPr>
+          <w:sz w:val="24"/>
+          <w:szCs w:val="24"/>
+        </w:rPr>
+      </w:pPr>
+      <w:r>
+        <w:rPr>
+          <w:sz w:val="24"/>
+          <w:szCs w:val="24"/>
+        </w:rPr>
+        <w:tab/>
+      </w:r>
+      <w:r>
+        <w:rPr>
+          <w:sz w:val="24"/>
+          <w:szCs w:val="24"/>
+        </w:rPr>
+        <w:tab/>
+        <w:t>Envelope</w:t>
+      </w:r>
+    </w:p>
+    <w:p>
+      <w:pPr>
+        <w:rPr>
+          <w:sz w:val="24"/>
+          <w:szCs w:val="24"/>
+        </w:rPr>
+      </w:pPr>
+      <w:r>
+        <w:rPr>
+          <w:sz w:val="24"/>
+          <w:szCs w:val="24"/>
+        </w:rPr>
+        <w:tab/>
+      </w:r>
+      <w:r>
+        <w:rPr>
+          <w:sz w:val="24"/>
+          <w:szCs w:val="24"/>
+        </w:rPr>
+        <w:tab/>
+        <w:t>Header</w:t>
+      </w:r>
+    </w:p>
+    <w:p>
+      <w:pPr>
+        <w:rPr>
+          <w:sz w:val="24"/>
+          <w:szCs w:val="24"/>
+        </w:rPr>
+      </w:pPr>
+      <w:r>
+        <w:rPr>
+          <w:sz w:val="24"/>
+          <w:szCs w:val="24"/>
+        </w:rPr>
+        <w:tab/>
+      </w:r>
+      <w:r>
+        <w:rPr>
+          <w:sz w:val="24"/>
+          <w:szCs w:val="24"/>
+        </w:rPr>
+        <w:tab/>
+        <w:t>Body</w:t>
+      </w:r>
+    </w:p>
+    <w:p>
+      <w:pPr>
+        <w:rPr>
+          <w:sz w:val="24"/>
+          <w:szCs w:val="24"/>
+        </w:rPr>
+      </w:pPr>
+      <w:r>
+        <w:rPr>
+          <w:sz w:val="24"/>
+          <w:szCs w:val="24"/>
+        </w:rPr>
+        <w:tab/>
+      </w:r>
+      <w:r>
+        <w:rPr>
+          <w:sz w:val="24"/>
+          <w:szCs w:val="24"/>
+        </w:rPr>
+        <w:tab/>
+        <w:t>Fault (optional)</w:t>
+      </w:r>
+    </w:p>
+    <w:p>
+      <w:pPr>
+        <w:ind w:left="720"/>
+        <w:rPr>
+          <w:sz w:val="24"/>
+          <w:szCs w:val="24"/>
+        </w:rPr>
+      </w:pPr>
+      <w:r>
+        <w:rPr>
+          <w:sz w:val="24"/>
+          <w:szCs w:val="24"/>
+        </w:rPr>
+        <w:t>SOAP is ACID compliance which make it more stable and secure to while exchanging sensitive information</w:t>
+      </w:r>
+    </w:p>
+    <w:p>
+      <w:pPr>
+        <w:rPr>
+          <w:sz w:val="24"/>
+          <w:szCs w:val="24"/>
+        </w:rPr>
+      </w:pPr>
+      <w:r>
+        <w:rPr>
+          <w:sz w:val="24"/>
+          <w:szCs w:val="24"/>
+        </w:rPr>
+        <w:tab/>
+        <w:t>Disadvantage</w:t>
+      </w:r>
+    </w:p>
+    <w:p>
+      <w:pPr>
+        <w:rPr>
+          <w:sz w:val="24"/>
+          <w:szCs w:val="24"/>
+        </w:rPr>
+      </w:pPr>
+      <w:r>
+        <w:rPr>
+          <w:sz w:val="24"/>
+          <w:szCs w:val="24"/>
+        </w:rPr>
+        <w:tab/>
+      </w:r>
+      <w:r>
+        <w:rPr>
+          <w:sz w:val="24"/>
+          <w:szCs w:val="24"/>
+        </w:rPr>
+        <w:tab/>
+        <w:t>Resource-consuming</w:t>
+      </w:r>
+    </w:p>
+    <w:p>
+      <w:pPr>
+        <w:rPr>
+          <w:sz w:val="24"/>
+          <w:szCs w:val="24"/>
+        </w:rPr>
+      </w:pPr>
+      <w:r>
+        <w:rPr>
+          <w:sz w:val="24"/>
+          <w:szCs w:val="24"/>
+        </w:rPr>
+        <w:tab/>
+      </w:r>
+      <w:r>
+        <w:rPr>
+          <w:sz w:val="24"/>
+          <w:szCs w:val="24"/>
+        </w:rPr>
+        <w:tab/>
+        <w:t>Hard learning curve</w:t>
+      </w:r>
+    </w:p>
+    <w:p>
+      <w:pPr>
+        <w:rPr>
+          <w:sz w:val="24"/>
+          <w:szCs w:val="24"/>
+        </w:rPr>
+      </w:pPr>
+      <w:r>
+        <w:rPr>
+          <w:sz w:val="24"/>
+          <w:szCs w:val="24"/>
+        </w:rPr>
+        <w:tab/>
+      </w:r>
+      <w:r>
+        <w:rPr>
+          <w:sz w:val="24"/>
+          <w:szCs w:val="24"/>
+        </w:rPr>
+        <w:tab/>
+      </w:r>
+      <w:r>
+        <w:rPr>
+          <w:sz w:val="24"/>
+          <w:szCs w:val="24"/>
+        </w:rPr>
+        <w:t>Lacks Flexibility</w:t>
+      </w:r>
+      <w:bookmarkStart w:id="0" w:name="_GoBack"/>
+      <w:bookmarkEnd w:id="0"/>
+    </w:p>
+    <w:p>
+      <w:pPr>
+        <w:rPr>
+          <w:sz w:val="24"/>
+          <w:szCs w:val="24"/>
+        </w:rPr>
+      </w:pPr>
     </w:p>
     <w:sectPr>
       <w:pgSz w:w="11906" w:h="16838"/>
@@ -1097,6 +1515,7 @@
   <w:style w:type="character" w:default="1" w:styleId="DefaultParagraphFont">
     <w:name w:val="Default Paragraph Font"/>
     <w:uiPriority w:val="1"/>
+    <w:semiHidden/>
     <w:unhideWhenUsed/>
   </w:style>
   <w:style w:type="table" w:default="1" w:styleId="TableNormal">

</xml_diff>